<commit_message>
doc(phase01): add more content to system document
</commit_message>
<xml_diff>
--- a/phase01-requirements/doc/doc-01-sdpln_Project Plan_ver_1.0.docx
+++ b/phase01-requirements/doc/doc-01-sdpln_Project Plan_ver_1.0.docx
@@ -4504,10 +4504,7 @@
               <w:pStyle w:val="Tabletext"/>
             </w:pPr>
             <w:r>
-              <w:t>Software Development</w:t>
-            </w:r>
-            <w:r>
-              <w:t xml:space="preserve"> Plan</w:t>
+              <w:t>Software Development Plan</w:t>
             </w:r>
           </w:p>
         </w:tc>
@@ -4525,7 +4522,7 @@
               <w:rPr>
                 <w:noProof/>
               </w:rPr>
-              <w:object w:dxaOrig="760" w:dyaOrig="480" w14:anchorId="0591CF8B">
+              <w:object w:dxaOrig="760" w:dyaOrig="480" w14:anchorId="0E712282">
                 <v:shapetype id="_x0000_t75" coordsize="21600,21600" o:spt="75" o:preferrelative="t" path="m@4@5l@4@11@9@11@9@5xe" filled="f" stroked="f">
                   <v:stroke joinstyle="miter"/>
                   <v:formulas>
@@ -4545,10 +4542,10 @@
                   <v:path o:extrusionok="f" gradientshapeok="t" o:connecttype="rect"/>
                   <o:lock v:ext="edit" aspectratio="t"/>
                 </v:shapetype>
-                <v:shape id="_x0000_i1025" type="#_x0000_t75" alt="" style="width:38.2pt;height:23.8pt;mso-width-percent:0;mso-height-percent:0;mso-width-percent:0;mso-height-percent:0" o:ole="">
+                <v:shape id="_x0000_i1025" type="#_x0000_t75" alt="" style="width:38.3pt;height:24pt;mso-width-percent:0;mso-height-percent:0;mso-width-percent:0;mso-height-percent:0" o:ole="">
                   <v:imagedata r:id="rId9" o:title=""/>
                 </v:shape>
-                <o:OLEObject Type="Embed" ProgID="Word.Document.12" ShapeID="_x0000_i1025" DrawAspect="Icon" ObjectID="_1795281679" r:id="rId10">
+                <o:OLEObject Type="Embed" ProgID="Word.Document.12" ShapeID="_x0000_i1025" DrawAspect="Icon" ObjectID="_1795539813" r:id="rId10">
                   <o:FieldCodes>\s</o:FieldCodes>
                 </o:OLEObject>
               </w:object>
@@ -4566,13 +4563,7 @@
               <w:pStyle w:val="Tabletext"/>
             </w:pPr>
             <w:r>
-              <w:t>doc-0</w:t>
-            </w:r>
-            <w:r>
-              <w:t>2</w:t>
-            </w:r>
-            <w:r>
-              <w:t>-vis</w:t>
+              <w:t>doc-02-vis</w:t>
             </w:r>
           </w:p>
         </w:tc>
@@ -4840,10 +4831,112 @@
     </w:p>
     <w:p>
       <w:pPr>
-        <w:pStyle w:val="InfoBlue"/>
-      </w:pPr>
-      <w:r>
-        <w:t>[A brief description of the purpose and objectives of this project and a brief description of what deliverables the project is expected to deliver.]</w:t>
+        <w:pStyle w:val="Paragraph2"/>
+      </w:pPr>
+      <w:r>
+        <w:t xml:space="preserve">The purpose of this project is to develop an e-commerce for selling toys and teddy bear for children. </w:t>
+      </w:r>
+    </w:p>
+    <w:p>
+      <w:pPr>
+        <w:pStyle w:val="Paragraph2"/>
+      </w:pPr>
+      <w:r>
+        <w:t>The scope of this project is:</w:t>
+      </w:r>
+    </w:p>
+    <w:p>
+      <w:pPr>
+        <w:pStyle w:val="Paragraph2"/>
+        <w:numPr>
+          <w:ilvl w:val="0"/>
+          <w:numId w:val="35"/>
+        </w:numPr>
+      </w:pPr>
+      <w:r>
+        <w:t xml:space="preserve">To develop a website for </w:t>
+      </w:r>
+      <w:r>
+        <w:t>customers</w:t>
+      </w:r>
+      <w:r>
+        <w:t xml:space="preserve"> to be able to search detail information of items which they want </w:t>
+      </w:r>
+      <w:proofErr w:type="gramStart"/>
+      <w:r>
+        <w:t>buy</w:t>
+      </w:r>
+      <w:proofErr w:type="gramEnd"/>
+      <w:r>
+        <w:t xml:space="preserve"> for their children.</w:t>
+      </w:r>
+    </w:p>
+    <w:p>
+      <w:pPr>
+        <w:pStyle w:val="Paragraph2"/>
+        <w:numPr>
+          <w:ilvl w:val="0"/>
+          <w:numId w:val="35"/>
+        </w:numPr>
+      </w:pPr>
+      <w:r>
+        <w:t>To develop an admin dashboard for the employees of the company to control orders and manage production information.</w:t>
+      </w:r>
+    </w:p>
+    <w:p>
+      <w:pPr>
+        <w:pStyle w:val="Paragraph2"/>
+        <w:numPr>
+          <w:ilvl w:val="0"/>
+          <w:numId w:val="35"/>
+        </w:numPr>
+      </w:pPr>
+      <w:r>
+        <w:t>The system support integration with payment gateway services for customers to be able to checkout their orders online.</w:t>
+      </w:r>
+    </w:p>
+    <w:p>
+      <w:pPr>
+        <w:pStyle w:val="Paragraph2"/>
+      </w:pPr>
+      <w:r>
+        <w:t>The objectives of this project are:</w:t>
+      </w:r>
+    </w:p>
+    <w:p>
+      <w:pPr>
+        <w:pStyle w:val="Paragraph2"/>
+        <w:numPr>
+          <w:ilvl w:val="0"/>
+          <w:numId w:val="35"/>
+        </w:numPr>
+      </w:pPr>
+      <w:r>
+        <w:t>Deliver the system for business requirements.</w:t>
+      </w:r>
+    </w:p>
+    <w:p>
+      <w:pPr>
+        <w:pStyle w:val="Paragraph2"/>
+        <w:numPr>
+          <w:ilvl w:val="0"/>
+          <w:numId w:val="35"/>
+        </w:numPr>
+      </w:pPr>
+      <w:r>
+        <w:t>Deliver the document of the system.</w:t>
+      </w:r>
+    </w:p>
+    <w:p>
+      <w:pPr>
+        <w:pStyle w:val="Paragraph2"/>
+        <w:numPr>
+          <w:ilvl w:val="0"/>
+          <w:numId w:val="35"/>
+        </w:numPr>
+      </w:pPr>
+      <w:r>
+        <w:t>Deploy the system to sever and publish the system as a production.</w:t>
       </w:r>
     </w:p>
     <w:p>
@@ -4867,6 +4960,52 @@
     </w:p>
     <w:p>
       <w:pPr>
+        <w:pStyle w:val="BodyText"/>
+      </w:pPr>
+      <w:r>
+        <w:t>The project will be developed in 0</w:t>
+      </w:r>
+      <w:r>
+        <w:t>3</w:t>
+      </w:r>
+      <w:r>
+        <w:t xml:space="preserve"> months with the budget of 100.000 USD.</w:t>
+      </w:r>
+    </w:p>
+    <w:p>
+      <w:pPr>
+        <w:pStyle w:val="BodyText"/>
+      </w:pPr>
+      <w:r>
+        <w:t>The staff which join to this project have 2 teams:</w:t>
+      </w:r>
+    </w:p>
+    <w:p>
+      <w:pPr>
+        <w:pStyle w:val="BodyText"/>
+        <w:numPr>
+          <w:ilvl w:val="0"/>
+          <w:numId w:val="35"/>
+        </w:numPr>
+      </w:pPr>
+      <w:r>
+        <w:t>The business team of client who will present the business requirement.</w:t>
+      </w:r>
+    </w:p>
+    <w:p>
+      <w:pPr>
+        <w:pStyle w:val="BodyText"/>
+        <w:numPr>
+          <w:ilvl w:val="0"/>
+          <w:numId w:val="35"/>
+        </w:numPr>
+      </w:pPr>
+      <w:r>
+        <w:t>The development team have responsibility to analyze the requirements, design system, implementation, testing and deploy the system to production.</w:t>
+      </w:r>
+    </w:p>
+    <w:p>
+      <w:pPr>
         <w:pStyle w:val="Heading2"/>
       </w:pPr>
       <w:bookmarkStart w:id="22" w:name="_Toc447095883"/>
@@ -4885,6 +5024,372 @@
         <w:t>[A tabular list of the artifacts to be created during the project, including target delivery dates.]</w:t>
       </w:r>
     </w:p>
+    <w:tbl>
+      <w:tblPr>
+        <w:tblW w:w="10057" w:type="dxa"/>
+        <w:tblBorders>
+          <w:top w:val="single" w:sz="6" w:space="0" w:color="auto"/>
+          <w:left w:val="single" w:sz="6" w:space="0" w:color="auto"/>
+          <w:bottom w:val="single" w:sz="6" w:space="0" w:color="auto"/>
+          <w:right w:val="single" w:sz="6" w:space="0" w:color="auto"/>
+          <w:insideH w:val="single" w:sz="6" w:space="0" w:color="auto"/>
+          <w:insideV w:val="single" w:sz="6" w:space="0" w:color="auto"/>
+        </w:tblBorders>
+        <w:tblLayout w:type="fixed"/>
+        <w:tblLook w:val="0000" w:firstRow="0" w:lastRow="0" w:firstColumn="0" w:lastColumn="0" w:noHBand="0" w:noVBand="0"/>
+      </w:tblPr>
+      <w:tblGrid>
+        <w:gridCol w:w="1268"/>
+        <w:gridCol w:w="4780"/>
+        <w:gridCol w:w="4009"/>
+      </w:tblGrid>
+      <w:tr>
+        <w:tc>
+          <w:tcPr>
+            <w:tcW w:w="1268" w:type="dxa"/>
+          </w:tcPr>
+          <w:p>
+            <w:pPr>
+              <w:pStyle w:val="Tabletext"/>
+              <w:jc w:val="center"/>
+              <w:rPr>
+                <w:b/>
+              </w:rPr>
+            </w:pPr>
+            <w:r>
+              <w:rPr>
+                <w:b/>
+              </w:rPr>
+              <w:t>#</w:t>
+            </w:r>
+          </w:p>
+        </w:tc>
+        <w:tc>
+          <w:tcPr>
+            <w:tcW w:w="4780" w:type="dxa"/>
+          </w:tcPr>
+          <w:p>
+            <w:pPr>
+              <w:pStyle w:val="Tabletext"/>
+              <w:jc w:val="center"/>
+              <w:rPr>
+                <w:b/>
+              </w:rPr>
+            </w:pPr>
+            <w:r>
+              <w:rPr>
+                <w:b/>
+              </w:rPr>
+              <w:t>Delivery items</w:t>
+            </w:r>
+          </w:p>
+        </w:tc>
+        <w:tc>
+          <w:tcPr>
+            <w:tcW w:w="4009" w:type="dxa"/>
+          </w:tcPr>
+          <w:p>
+            <w:pPr>
+              <w:pStyle w:val="Tabletext"/>
+              <w:jc w:val="center"/>
+              <w:rPr>
+                <w:b/>
+              </w:rPr>
+            </w:pPr>
+            <w:r>
+              <w:rPr>
+                <w:b/>
+              </w:rPr>
+              <w:t>Delivery dates</w:t>
+            </w:r>
+          </w:p>
+        </w:tc>
+      </w:tr>
+      <w:tr>
+        <w:tc>
+          <w:tcPr>
+            <w:tcW w:w="1268" w:type="dxa"/>
+          </w:tcPr>
+          <w:p>
+            <w:pPr>
+              <w:pStyle w:val="Tabletext"/>
+              <w:jc w:val="center"/>
+            </w:pPr>
+            <w:r>
+              <w:t>1</w:t>
+            </w:r>
+          </w:p>
+        </w:tc>
+        <w:tc>
+          <w:tcPr>
+            <w:tcW w:w="4780" w:type="dxa"/>
+          </w:tcPr>
+          <w:p>
+            <w:pPr>
+              <w:pStyle w:val="Tabletext"/>
+            </w:pPr>
+            <w:r>
+              <w:t>SRS Document</w:t>
+            </w:r>
+          </w:p>
+        </w:tc>
+        <w:tc>
+          <w:tcPr>
+            <w:tcW w:w="4009" w:type="dxa"/>
+          </w:tcPr>
+          <w:p>
+            <w:pPr>
+              <w:pStyle w:val="Tabletext"/>
+            </w:pPr>
+            <w:r>
+              <w:rPr>
+                <w:noProof/>
+              </w:rPr>
+              <w:t>w</w:t>
+            </w:r>
+            <w:r>
+              <w:rPr>
+                <w:noProof/>
+              </w:rPr>
+              <w:t>eek-01</w:t>
+            </w:r>
+          </w:p>
+        </w:tc>
+      </w:tr>
+      <w:tr>
+        <w:tc>
+          <w:tcPr>
+            <w:tcW w:w="1268" w:type="dxa"/>
+          </w:tcPr>
+          <w:p>
+            <w:pPr>
+              <w:pStyle w:val="Tabletext"/>
+              <w:jc w:val="center"/>
+            </w:pPr>
+            <w:r>
+              <w:t>2</w:t>
+            </w:r>
+          </w:p>
+        </w:tc>
+        <w:tc>
+          <w:tcPr>
+            <w:tcW w:w="4780" w:type="dxa"/>
+          </w:tcPr>
+          <w:p>
+            <w:pPr>
+              <w:pStyle w:val="Tabletext"/>
+            </w:pPr>
+            <w:r>
+              <w:t>System Design</w:t>
+            </w:r>
+            <w:r>
+              <w:t xml:space="preserve"> Document</w:t>
+            </w:r>
+          </w:p>
+        </w:tc>
+        <w:tc>
+          <w:tcPr>
+            <w:tcW w:w="4009" w:type="dxa"/>
+          </w:tcPr>
+          <w:p>
+            <w:pPr>
+              <w:pStyle w:val="Tabletext"/>
+            </w:pPr>
+            <w:r>
+              <w:rPr>
+                <w:noProof/>
+              </w:rPr>
+              <w:t>w</w:t>
+            </w:r>
+            <w:r>
+              <w:rPr>
+                <w:noProof/>
+              </w:rPr>
+              <w:t>eek-0</w:t>
+            </w:r>
+            <w:r>
+              <w:rPr>
+                <w:noProof/>
+              </w:rPr>
+              <w:t>2</w:t>
+            </w:r>
+          </w:p>
+        </w:tc>
+      </w:tr>
+      <w:tr>
+        <w:tc>
+          <w:tcPr>
+            <w:tcW w:w="1268" w:type="dxa"/>
+          </w:tcPr>
+          <w:p>
+            <w:pPr>
+              <w:pStyle w:val="Tabletext"/>
+              <w:jc w:val="center"/>
+            </w:pPr>
+            <w:r>
+              <w:t>3</w:t>
+            </w:r>
+          </w:p>
+        </w:tc>
+        <w:tc>
+          <w:tcPr>
+            <w:tcW w:w="4780" w:type="dxa"/>
+          </w:tcPr>
+          <w:p>
+            <w:pPr>
+              <w:pStyle w:val="Tabletext"/>
+            </w:pPr>
+            <w:r>
+              <w:t>Release website for customers</w:t>
+            </w:r>
+          </w:p>
+        </w:tc>
+        <w:tc>
+          <w:tcPr>
+            <w:tcW w:w="4009" w:type="dxa"/>
+          </w:tcPr>
+          <w:p>
+            <w:pPr>
+              <w:pStyle w:val="Tabletext"/>
+            </w:pPr>
+            <w:r>
+              <w:t>week-03 to week-08</w:t>
+            </w:r>
+          </w:p>
+        </w:tc>
+      </w:tr>
+      <w:tr>
+        <w:tc>
+          <w:tcPr>
+            <w:tcW w:w="1268" w:type="dxa"/>
+          </w:tcPr>
+          <w:p>
+            <w:pPr>
+              <w:pStyle w:val="Tabletext"/>
+              <w:jc w:val="center"/>
+            </w:pPr>
+            <w:r>
+              <w:t>4</w:t>
+            </w:r>
+          </w:p>
+        </w:tc>
+        <w:tc>
+          <w:tcPr>
+            <w:tcW w:w="4780" w:type="dxa"/>
+          </w:tcPr>
+          <w:p>
+            <w:pPr>
+              <w:pStyle w:val="Tabletext"/>
+            </w:pPr>
+            <w:r>
+              <w:t>Release admin dashboard</w:t>
+            </w:r>
+          </w:p>
+        </w:tc>
+        <w:tc>
+          <w:tcPr>
+            <w:tcW w:w="4009" w:type="dxa"/>
+          </w:tcPr>
+          <w:p>
+            <w:pPr>
+              <w:pStyle w:val="Tabletext"/>
+            </w:pPr>
+            <w:r>
+              <w:t>week-09 to week-10</w:t>
+            </w:r>
+          </w:p>
+        </w:tc>
+      </w:tr>
+      <w:tr>
+        <w:tc>
+          <w:tcPr>
+            <w:tcW w:w="1268" w:type="dxa"/>
+          </w:tcPr>
+          <w:p>
+            <w:pPr>
+              <w:pStyle w:val="Tabletext"/>
+              <w:jc w:val="center"/>
+            </w:pPr>
+            <w:r>
+              <w:t>5</w:t>
+            </w:r>
+          </w:p>
+        </w:tc>
+        <w:tc>
+          <w:tcPr>
+            <w:tcW w:w="4780" w:type="dxa"/>
+          </w:tcPr>
+          <w:p>
+            <w:pPr>
+              <w:pStyle w:val="Tabletext"/>
+            </w:pPr>
+            <w:r>
+              <w:t>Deploy system to production server</w:t>
+            </w:r>
+          </w:p>
+        </w:tc>
+        <w:tc>
+          <w:tcPr>
+            <w:tcW w:w="4009" w:type="dxa"/>
+          </w:tcPr>
+          <w:p>
+            <w:pPr>
+              <w:pStyle w:val="Tabletext"/>
+            </w:pPr>
+            <w:r>
+              <w:t>week-11</w:t>
+            </w:r>
+          </w:p>
+        </w:tc>
+      </w:tr>
+      <w:tr>
+        <w:tc>
+          <w:tcPr>
+            <w:tcW w:w="1268" w:type="dxa"/>
+          </w:tcPr>
+          <w:p>
+            <w:pPr>
+              <w:pStyle w:val="Tabletext"/>
+              <w:jc w:val="center"/>
+            </w:pPr>
+            <w:r>
+              <w:t>6</w:t>
+            </w:r>
+          </w:p>
+        </w:tc>
+        <w:tc>
+          <w:tcPr>
+            <w:tcW w:w="4780" w:type="dxa"/>
+          </w:tcPr>
+          <w:p>
+            <w:pPr>
+              <w:pStyle w:val="Tabletext"/>
+            </w:pPr>
+            <w:r>
+              <w:t>Publish system and guide the client’s employees to operate the system</w:t>
+            </w:r>
+          </w:p>
+        </w:tc>
+        <w:tc>
+          <w:tcPr>
+            <w:tcW w:w="4009" w:type="dxa"/>
+          </w:tcPr>
+          <w:p>
+            <w:pPr>
+              <w:pStyle w:val="Tabletext"/>
+            </w:pPr>
+            <w:r>
+              <w:t>week-12</w:t>
+            </w:r>
+          </w:p>
+        </w:tc>
+      </w:tr>
+    </w:tbl>
+    <w:p>
+      <w:pPr>
+        <w:pStyle w:val="BodyText"/>
+      </w:pPr>
+    </w:p>
     <w:p>
       <w:pPr>
         <w:pStyle w:val="Heading2"/>
@@ -4892,6 +5397,7 @@
       <w:bookmarkStart w:id="24" w:name="_Toc447095884"/>
       <w:bookmarkStart w:id="25" w:name="_Toc184666485"/>
       <w:r>
+        <w:lastRenderedPageBreak/>
         <w:t>Evolution of the Software Development Plan</w:t>
       </w:r>
       <w:bookmarkEnd w:id="24"/>
@@ -4915,6 +5421,235 @@
         <w:t>, and the criteria for the unscheduled revision and reissue of this plan.]</w:t>
       </w:r>
     </w:p>
+    <w:tbl>
+      <w:tblPr>
+        <w:tblW w:w="9631" w:type="dxa"/>
+        <w:tblBorders>
+          <w:top w:val="single" w:sz="6" w:space="0" w:color="auto"/>
+          <w:left w:val="single" w:sz="6" w:space="0" w:color="auto"/>
+          <w:bottom w:val="single" w:sz="6" w:space="0" w:color="auto"/>
+          <w:right w:val="single" w:sz="6" w:space="0" w:color="auto"/>
+          <w:insideH w:val="single" w:sz="6" w:space="0" w:color="auto"/>
+          <w:insideV w:val="single" w:sz="6" w:space="0" w:color="auto"/>
+        </w:tblBorders>
+        <w:tblLayout w:type="fixed"/>
+        <w:tblLook w:val="0000" w:firstRow="0" w:lastRow="0" w:firstColumn="0" w:lastColumn="0" w:noHBand="0" w:noVBand="0"/>
+      </w:tblPr>
+      <w:tblGrid>
+        <w:gridCol w:w="1268"/>
+        <w:gridCol w:w="8363"/>
+      </w:tblGrid>
+      <w:tr>
+        <w:tc>
+          <w:tcPr>
+            <w:tcW w:w="1268" w:type="dxa"/>
+          </w:tcPr>
+          <w:p>
+            <w:pPr>
+              <w:pStyle w:val="Tabletext"/>
+              <w:jc w:val="center"/>
+              <w:rPr>
+                <w:b/>
+              </w:rPr>
+            </w:pPr>
+            <w:r>
+              <w:rPr>
+                <w:b/>
+              </w:rPr>
+              <w:t>Version</w:t>
+            </w:r>
+          </w:p>
+        </w:tc>
+        <w:tc>
+          <w:tcPr>
+            <w:tcW w:w="8363" w:type="dxa"/>
+          </w:tcPr>
+          <w:p>
+            <w:pPr>
+              <w:pStyle w:val="Tabletext"/>
+              <w:jc w:val="center"/>
+              <w:rPr>
+                <w:b/>
+              </w:rPr>
+            </w:pPr>
+            <w:r>
+              <w:rPr>
+                <w:b/>
+              </w:rPr>
+              <w:t>Description</w:t>
+            </w:r>
+          </w:p>
+        </w:tc>
+      </w:tr>
+      <w:tr>
+        <w:tc>
+          <w:tcPr>
+            <w:tcW w:w="1268" w:type="dxa"/>
+          </w:tcPr>
+          <w:p>
+            <w:pPr>
+              <w:pStyle w:val="Tabletext"/>
+              <w:jc w:val="center"/>
+            </w:pPr>
+            <w:r>
+              <w:t>1</w:t>
+            </w:r>
+            <w:r>
+              <w:t>.0</w:t>
+            </w:r>
+          </w:p>
+        </w:tc>
+        <w:tc>
+          <w:tcPr>
+            <w:tcW w:w="8363" w:type="dxa"/>
+          </w:tcPr>
+          <w:p>
+            <w:pPr>
+              <w:pStyle w:val="Tabletext"/>
+            </w:pPr>
+            <w:r>
+              <w:t>The system is only developed for basic business requirements. This is the current version now.</w:t>
+            </w:r>
+          </w:p>
+        </w:tc>
+      </w:tr>
+      <w:tr>
+        <w:tc>
+          <w:tcPr>
+            <w:tcW w:w="1268" w:type="dxa"/>
+          </w:tcPr>
+          <w:p>
+            <w:pPr>
+              <w:pStyle w:val="Tabletext"/>
+              <w:jc w:val="center"/>
+            </w:pPr>
+            <w:r>
+              <w:t>2</w:t>
+            </w:r>
+            <w:r>
+              <w:t>.0</w:t>
+            </w:r>
+          </w:p>
+        </w:tc>
+        <w:tc>
+          <w:tcPr>
+            <w:tcW w:w="8363" w:type="dxa"/>
+          </w:tcPr>
+          <w:p>
+            <w:pPr>
+              <w:pStyle w:val="Tabletext"/>
+            </w:pPr>
+            <w:r>
+              <w:t>The system support for online payment</w:t>
+            </w:r>
+            <w:r>
+              <w:t>.</w:t>
+            </w:r>
+          </w:p>
+        </w:tc>
+      </w:tr>
+      <w:tr>
+        <w:tc>
+          <w:tcPr>
+            <w:tcW w:w="1268" w:type="dxa"/>
+          </w:tcPr>
+          <w:p>
+            <w:pPr>
+              <w:pStyle w:val="Tabletext"/>
+              <w:jc w:val="center"/>
+            </w:pPr>
+            <w:r>
+              <w:t>3</w:t>
+            </w:r>
+            <w:r>
+              <w:t>.0</w:t>
+            </w:r>
+          </w:p>
+        </w:tc>
+        <w:tc>
+          <w:tcPr>
+            <w:tcW w:w="8363" w:type="dxa"/>
+          </w:tcPr>
+          <w:p>
+            <w:pPr>
+              <w:pStyle w:val="Tabletext"/>
+            </w:pPr>
+            <w:r>
+              <w:t>The system will be integrated with the shipping services.</w:t>
+            </w:r>
+          </w:p>
+        </w:tc>
+      </w:tr>
+      <w:tr>
+        <w:tc>
+          <w:tcPr>
+            <w:tcW w:w="1268" w:type="dxa"/>
+          </w:tcPr>
+          <w:p>
+            <w:pPr>
+              <w:pStyle w:val="Tabletext"/>
+              <w:jc w:val="center"/>
+            </w:pPr>
+            <w:r>
+              <w:t>4</w:t>
+            </w:r>
+            <w:r>
+              <w:t>.0</w:t>
+            </w:r>
+          </w:p>
+        </w:tc>
+        <w:tc>
+          <w:tcPr>
+            <w:tcW w:w="8363" w:type="dxa"/>
+          </w:tcPr>
+          <w:p>
+            <w:pPr>
+              <w:pStyle w:val="Tabletext"/>
+            </w:pPr>
+            <w:r>
+              <w:t>The system can manage the storage.</w:t>
+            </w:r>
+          </w:p>
+        </w:tc>
+      </w:tr>
+      <w:tr>
+        <w:tc>
+          <w:tcPr>
+            <w:tcW w:w="1268" w:type="dxa"/>
+          </w:tcPr>
+          <w:p>
+            <w:pPr>
+              <w:pStyle w:val="Tabletext"/>
+              <w:jc w:val="center"/>
+            </w:pPr>
+            <w:r>
+              <w:t>5</w:t>
+            </w:r>
+            <w:r>
+              <w:t>.0</w:t>
+            </w:r>
+          </w:p>
+        </w:tc>
+        <w:tc>
+          <w:tcPr>
+            <w:tcW w:w="8363" w:type="dxa"/>
+          </w:tcPr>
+          <w:p>
+            <w:pPr>
+              <w:pStyle w:val="Tabletext"/>
+            </w:pPr>
+            <w:r>
+              <w:t>The system can support AI to automatically process the orders and integrate AI chatbot to support customers.</w:t>
+            </w:r>
+          </w:p>
+        </w:tc>
+      </w:tr>
+    </w:tbl>
+    <w:p>
+      <w:pPr>
+        <w:pStyle w:val="BodyText"/>
+      </w:pPr>
+    </w:p>
     <w:p>
       <w:pPr>
         <w:pStyle w:val="Heading1"/>
@@ -4947,6 +5682,157 @@
         <w:t>[Describe the organizational structure of the project team, including management and other review authorities.]</w:t>
       </w:r>
     </w:p>
+    <w:tbl>
+      <w:tblPr>
+        <w:tblW w:w="9631" w:type="dxa"/>
+        <w:tblBorders>
+          <w:top w:val="single" w:sz="6" w:space="0" w:color="auto"/>
+          <w:left w:val="single" w:sz="6" w:space="0" w:color="auto"/>
+          <w:bottom w:val="single" w:sz="6" w:space="0" w:color="auto"/>
+          <w:right w:val="single" w:sz="6" w:space="0" w:color="auto"/>
+          <w:insideH w:val="single" w:sz="6" w:space="0" w:color="auto"/>
+          <w:insideV w:val="single" w:sz="6" w:space="0" w:color="auto"/>
+        </w:tblBorders>
+        <w:tblLayout w:type="fixed"/>
+        <w:tblLook w:val="0000" w:firstRow="0" w:lastRow="0" w:firstColumn="0" w:lastColumn="0" w:noHBand="0" w:noVBand="0"/>
+      </w:tblPr>
+      <w:tblGrid>
+        <w:gridCol w:w="2119"/>
+        <w:gridCol w:w="7512"/>
+      </w:tblGrid>
+      <w:tr>
+        <w:tc>
+          <w:tcPr>
+            <w:tcW w:w="2119" w:type="dxa"/>
+          </w:tcPr>
+          <w:p>
+            <w:pPr>
+              <w:pStyle w:val="Tabletext"/>
+              <w:jc w:val="center"/>
+              <w:rPr>
+                <w:b/>
+              </w:rPr>
+            </w:pPr>
+            <w:r>
+              <w:rPr>
+                <w:b/>
+              </w:rPr>
+              <w:t>Team name</w:t>
+            </w:r>
+          </w:p>
+        </w:tc>
+        <w:tc>
+          <w:tcPr>
+            <w:tcW w:w="7512" w:type="dxa"/>
+          </w:tcPr>
+          <w:p>
+            <w:pPr>
+              <w:pStyle w:val="Tabletext"/>
+              <w:jc w:val="center"/>
+              <w:rPr>
+                <w:b/>
+              </w:rPr>
+            </w:pPr>
+            <w:r>
+              <w:rPr>
+                <w:b/>
+              </w:rPr>
+              <w:t>Description</w:t>
+            </w:r>
+          </w:p>
+        </w:tc>
+      </w:tr>
+      <w:tr>
+        <w:tc>
+          <w:tcPr>
+            <w:tcW w:w="2119" w:type="dxa"/>
+          </w:tcPr>
+          <w:p>
+            <w:pPr>
+              <w:pStyle w:val="Tabletext"/>
+            </w:pPr>
+            <w:r>
+              <w:t>Business team</w:t>
+            </w:r>
+          </w:p>
+        </w:tc>
+        <w:tc>
+          <w:tcPr>
+            <w:tcW w:w="7512" w:type="dxa"/>
+          </w:tcPr>
+          <w:p>
+            <w:pPr>
+              <w:pStyle w:val="Tabletext"/>
+            </w:pPr>
+            <w:r>
+              <w:t>The team of clients who will present the business requirements.</w:t>
+            </w:r>
+          </w:p>
+        </w:tc>
+      </w:tr>
+      <w:tr>
+        <w:tc>
+          <w:tcPr>
+            <w:tcW w:w="2119" w:type="dxa"/>
+          </w:tcPr>
+          <w:p>
+            <w:pPr>
+              <w:pStyle w:val="Tabletext"/>
+            </w:pPr>
+            <w:r>
+              <w:t>Development team</w:t>
+            </w:r>
+          </w:p>
+        </w:tc>
+        <w:tc>
+          <w:tcPr>
+            <w:tcW w:w="7512" w:type="dxa"/>
+          </w:tcPr>
+          <w:p>
+            <w:pPr>
+              <w:pStyle w:val="Tabletext"/>
+            </w:pPr>
+            <w:r>
+              <w:t>The team who will develop the system.</w:t>
+            </w:r>
+          </w:p>
+        </w:tc>
+      </w:tr>
+      <w:tr>
+        <w:tc>
+          <w:tcPr>
+            <w:tcW w:w="2119" w:type="dxa"/>
+          </w:tcPr>
+          <w:p>
+            <w:pPr>
+              <w:pStyle w:val="Tabletext"/>
+            </w:pPr>
+            <w:r>
+              <w:t>Project manager</w:t>
+            </w:r>
+          </w:p>
+        </w:tc>
+        <w:tc>
+          <w:tcPr>
+            <w:tcW w:w="7512" w:type="dxa"/>
+          </w:tcPr>
+          <w:p>
+            <w:pPr>
+              <w:pStyle w:val="Tabletext"/>
+            </w:pPr>
+            <w:r>
+              <w:t>The person in the Development who will control the progression of the project.</w:t>
+            </w:r>
+          </w:p>
+        </w:tc>
+      </w:tr>
+    </w:tbl>
+    <w:p>
+      <w:pPr>
+        <w:pStyle w:val="BodyText"/>
+        <w:ind w:left="0"/>
+      </w:pPr>
+    </w:p>
     <w:p>
       <w:pPr>
         <w:pStyle w:val="Heading2"/>
@@ -4967,6 +5853,272 @@
         <w:t>[Describe how the project interfaces with external groups. For each external group, identify the internal and external contact names.]</w:t>
       </w:r>
     </w:p>
+    <w:tbl>
+      <w:tblPr>
+        <w:tblW w:w="10482" w:type="dxa"/>
+        <w:tblBorders>
+          <w:top w:val="single" w:sz="6" w:space="0" w:color="auto"/>
+          <w:left w:val="single" w:sz="6" w:space="0" w:color="auto"/>
+          <w:bottom w:val="single" w:sz="6" w:space="0" w:color="auto"/>
+          <w:right w:val="single" w:sz="6" w:space="0" w:color="auto"/>
+          <w:insideH w:val="single" w:sz="6" w:space="0" w:color="auto"/>
+          <w:insideV w:val="single" w:sz="6" w:space="0" w:color="auto"/>
+        </w:tblBorders>
+        <w:tblLayout w:type="fixed"/>
+        <w:tblLook w:val="0000" w:firstRow="0" w:lastRow="0" w:firstColumn="0" w:lastColumn="0" w:noHBand="0" w:noVBand="0"/>
+      </w:tblPr>
+      <w:tblGrid>
+        <w:gridCol w:w="843"/>
+        <w:gridCol w:w="3260"/>
+        <w:gridCol w:w="2693"/>
+        <w:gridCol w:w="3686"/>
+      </w:tblGrid>
+      <w:tr>
+        <w:tc>
+          <w:tcPr>
+            <w:tcW w:w="843" w:type="dxa"/>
+          </w:tcPr>
+          <w:p>
+            <w:pPr>
+              <w:pStyle w:val="Tabletext"/>
+              <w:jc w:val="center"/>
+              <w:rPr>
+                <w:b/>
+              </w:rPr>
+            </w:pPr>
+            <w:r>
+              <w:rPr>
+                <w:b/>
+              </w:rPr>
+              <w:t>#</w:t>
+            </w:r>
+          </w:p>
+        </w:tc>
+        <w:tc>
+          <w:tcPr>
+            <w:tcW w:w="3260" w:type="dxa"/>
+          </w:tcPr>
+          <w:p>
+            <w:pPr>
+              <w:pStyle w:val="Tabletext"/>
+              <w:jc w:val="center"/>
+              <w:rPr>
+                <w:b/>
+              </w:rPr>
+            </w:pPr>
+            <w:r>
+              <w:rPr>
+                <w:b/>
+              </w:rPr>
+              <w:t>External Group Name</w:t>
+            </w:r>
+          </w:p>
+        </w:tc>
+        <w:tc>
+          <w:tcPr>
+            <w:tcW w:w="2693" w:type="dxa"/>
+          </w:tcPr>
+          <w:p>
+            <w:pPr>
+              <w:pStyle w:val="Tabletext"/>
+              <w:jc w:val="center"/>
+              <w:rPr>
+                <w:b/>
+              </w:rPr>
+            </w:pPr>
+            <w:r>
+              <w:rPr>
+                <w:b/>
+              </w:rPr>
+              <w:t>External Group Name</w:t>
+            </w:r>
+          </w:p>
+        </w:tc>
+        <w:tc>
+          <w:tcPr>
+            <w:tcW w:w="3686" w:type="dxa"/>
+          </w:tcPr>
+          <w:p>
+            <w:pPr>
+              <w:pStyle w:val="Tabletext"/>
+              <w:jc w:val="center"/>
+              <w:rPr>
+                <w:b/>
+              </w:rPr>
+            </w:pPr>
+            <w:r>
+              <w:rPr>
+                <w:b/>
+              </w:rPr>
+              <w:t>Internal Contact</w:t>
+            </w:r>
+          </w:p>
+        </w:tc>
+      </w:tr>
+      <w:tr>
+        <w:tc>
+          <w:tcPr>
+            <w:tcW w:w="843" w:type="dxa"/>
+          </w:tcPr>
+          <w:p>
+            <w:pPr>
+              <w:pStyle w:val="Tabletext"/>
+              <w:jc w:val="center"/>
+            </w:pPr>
+            <w:r>
+              <w:t>BUS</w:t>
+            </w:r>
+          </w:p>
+        </w:tc>
+        <w:tc>
+          <w:tcPr>
+            <w:tcW w:w="3260" w:type="dxa"/>
+          </w:tcPr>
+          <w:p>
+            <w:pPr>
+              <w:pStyle w:val="Tabletext"/>
+            </w:pPr>
+            <w:r>
+              <w:t>Business team</w:t>
+            </w:r>
+          </w:p>
+        </w:tc>
+        <w:tc>
+          <w:tcPr>
+            <w:tcW w:w="2693" w:type="dxa"/>
+          </w:tcPr>
+          <w:p>
+            <w:pPr>
+              <w:pStyle w:val="Tabletext"/>
+            </w:pPr>
+            <w:r>
+              <w:t>Mr. Vinh – CEO</w:t>
+            </w:r>
+            <w:r>
+              <w:br/>
+            </w:r>
+            <w:r>
+              <w:t>vinh@babyshop.com</w:t>
+            </w:r>
+          </w:p>
+        </w:tc>
+        <w:tc>
+          <w:tcPr>
+            <w:tcW w:w="3686" w:type="dxa"/>
+          </w:tcPr>
+          <w:p>
+            <w:pPr>
+              <w:pStyle w:val="Tabletext"/>
+              <w:rPr>
+                <w:noProof/>
+              </w:rPr>
+            </w:pPr>
+            <w:r>
+              <w:rPr>
+                <w:noProof/>
+              </w:rPr>
+              <w:t>Mr. Huy – PM</w:t>
+            </w:r>
+            <w:r>
+              <w:rPr>
+                <w:noProof/>
+              </w:rPr>
+              <w:br/>
+              <w:t>h</w:t>
+            </w:r>
+            <w:r>
+              <w:rPr>
+                <w:noProof/>
+              </w:rPr>
+              <w:t>uy@sestud.io</w:t>
+            </w:r>
+          </w:p>
+        </w:tc>
+      </w:tr>
+      <w:tr>
+        <w:tc>
+          <w:tcPr>
+            <w:tcW w:w="843" w:type="dxa"/>
+          </w:tcPr>
+          <w:p>
+            <w:pPr>
+              <w:pStyle w:val="Tabletext"/>
+              <w:jc w:val="center"/>
+            </w:pPr>
+            <w:r>
+              <w:t>2</w:t>
+            </w:r>
+            <w:r>
+              <w:t>RUS</w:t>
+            </w:r>
+          </w:p>
+        </w:tc>
+        <w:tc>
+          <w:tcPr>
+            <w:tcW w:w="3260" w:type="dxa"/>
+          </w:tcPr>
+          <w:p>
+            <w:pPr>
+              <w:pStyle w:val="Tabletext"/>
+            </w:pPr>
+            <w:r>
+              <w:t>Payment Gateway Service team</w:t>
+            </w:r>
+          </w:p>
+        </w:tc>
+        <w:tc>
+          <w:tcPr>
+            <w:tcW w:w="2693" w:type="dxa"/>
+          </w:tcPr>
+          <w:p>
+            <w:pPr>
+              <w:pStyle w:val="Tabletext"/>
+            </w:pPr>
+            <w:r>
+              <w:t>Mr. Bao – Technical Lead bao@vnpay.vn</w:t>
+            </w:r>
+          </w:p>
+        </w:tc>
+        <w:tc>
+          <w:tcPr>
+            <w:tcW w:w="3686" w:type="dxa"/>
+          </w:tcPr>
+          <w:p>
+            <w:pPr>
+              <w:pStyle w:val="Tabletext"/>
+              <w:rPr>
+                <w:noProof/>
+              </w:rPr>
+            </w:pPr>
+            <w:r>
+              <w:rPr>
+                <w:noProof/>
+              </w:rPr>
+              <w:t xml:space="preserve">Mr. Huy – PM </w:t>
+            </w:r>
+            <w:r>
+              <w:rPr>
+                <w:noProof/>
+              </w:rPr>
+              <w:br/>
+              <w:t>hu</w:t>
+            </w:r>
+            <w:r>
+              <w:rPr>
+                <w:noProof/>
+              </w:rPr>
+              <w:t>y@sestud.io</w:t>
+            </w:r>
+          </w:p>
+        </w:tc>
+      </w:tr>
+    </w:tbl>
+    <w:p>
+      <w:pPr>
+        <w:pStyle w:val="BodyText"/>
+        <w:ind w:left="0"/>
+      </w:pPr>
+    </w:p>
     <w:p>
       <w:pPr>
         <w:pStyle w:val="Heading2"/>
@@ -4989,6 +6141,421 @@
     </w:p>
     <w:p>
       <w:pPr>
+        <w:pStyle w:val="BodyText"/>
+      </w:pPr>
+    </w:p>
+    <w:p>
+      <w:pPr>
+        <w:pStyle w:val="BodyText"/>
+      </w:pPr>
+    </w:p>
+    <w:p>
+      <w:pPr>
+        <w:pStyle w:val="BodyText"/>
+      </w:pPr>
+    </w:p>
+    <w:p>
+      <w:pPr>
+        <w:pStyle w:val="BodyText"/>
+      </w:pPr>
+    </w:p>
+    <w:tbl>
+      <w:tblPr>
+        <w:tblW w:w="10482" w:type="dxa"/>
+        <w:tblBorders>
+          <w:top w:val="single" w:sz="6" w:space="0" w:color="auto"/>
+          <w:left w:val="single" w:sz="6" w:space="0" w:color="auto"/>
+          <w:bottom w:val="single" w:sz="6" w:space="0" w:color="auto"/>
+          <w:right w:val="single" w:sz="6" w:space="0" w:color="auto"/>
+          <w:insideH w:val="single" w:sz="6" w:space="0" w:color="auto"/>
+          <w:insideV w:val="single" w:sz="6" w:space="0" w:color="auto"/>
+        </w:tblBorders>
+        <w:tblLayout w:type="fixed"/>
+        <w:tblLook w:val="0000" w:firstRow="0" w:lastRow="0" w:firstColumn="0" w:lastColumn="0" w:noHBand="0" w:noVBand="0"/>
+      </w:tblPr>
+      <w:tblGrid>
+        <w:gridCol w:w="843"/>
+        <w:gridCol w:w="3260"/>
+        <w:gridCol w:w="2693"/>
+        <w:gridCol w:w="3686"/>
+      </w:tblGrid>
+      <w:tr>
+        <w:tc>
+          <w:tcPr>
+            <w:tcW w:w="843" w:type="dxa"/>
+          </w:tcPr>
+          <w:p>
+            <w:pPr>
+              <w:pStyle w:val="Tabletext"/>
+              <w:jc w:val="center"/>
+              <w:rPr>
+                <w:b/>
+              </w:rPr>
+            </w:pPr>
+            <w:r>
+              <w:rPr>
+                <w:b/>
+              </w:rPr>
+              <w:lastRenderedPageBreak/>
+              <w:t>#</w:t>
+            </w:r>
+          </w:p>
+        </w:tc>
+        <w:tc>
+          <w:tcPr>
+            <w:tcW w:w="3260" w:type="dxa"/>
+          </w:tcPr>
+          <w:p>
+            <w:pPr>
+              <w:pStyle w:val="Tabletext"/>
+              <w:jc w:val="center"/>
+              <w:rPr>
+                <w:b/>
+              </w:rPr>
+            </w:pPr>
+            <w:r>
+              <w:rPr>
+                <w:b/>
+              </w:rPr>
+              <w:t>Role</w:t>
+            </w:r>
+          </w:p>
+        </w:tc>
+        <w:tc>
+          <w:tcPr>
+            <w:tcW w:w="2693" w:type="dxa"/>
+          </w:tcPr>
+          <w:p>
+            <w:pPr>
+              <w:pStyle w:val="Tabletext"/>
+              <w:jc w:val="center"/>
+              <w:rPr>
+                <w:b/>
+              </w:rPr>
+            </w:pPr>
+            <w:r>
+              <w:rPr>
+                <w:b/>
+              </w:rPr>
+              <w:t>Name</w:t>
+            </w:r>
+          </w:p>
+        </w:tc>
+        <w:tc>
+          <w:tcPr>
+            <w:tcW w:w="3686" w:type="dxa"/>
+          </w:tcPr>
+          <w:p>
+            <w:pPr>
+              <w:pStyle w:val="Tabletext"/>
+              <w:jc w:val="center"/>
+              <w:rPr>
+                <w:b/>
+              </w:rPr>
+            </w:pPr>
+            <w:r>
+              <w:rPr>
+                <w:b/>
+              </w:rPr>
+              <w:t>Responsibility</w:t>
+            </w:r>
+          </w:p>
+        </w:tc>
+      </w:tr>
+      <w:tr>
+        <w:tc>
+          <w:tcPr>
+            <w:tcW w:w="843" w:type="dxa"/>
+          </w:tcPr>
+          <w:p>
+            <w:pPr>
+              <w:pStyle w:val="Tabletext"/>
+              <w:jc w:val="center"/>
+            </w:pPr>
+            <w:r>
+              <w:t>1</w:t>
+            </w:r>
+          </w:p>
+        </w:tc>
+        <w:tc>
+          <w:tcPr>
+            <w:tcW w:w="3260" w:type="dxa"/>
+          </w:tcPr>
+          <w:p>
+            <w:pPr>
+              <w:pStyle w:val="Tabletext"/>
+            </w:pPr>
+            <w:r>
+              <w:t>Project Manager</w:t>
+            </w:r>
+          </w:p>
+        </w:tc>
+        <w:tc>
+          <w:tcPr>
+            <w:tcW w:w="2693" w:type="dxa"/>
+          </w:tcPr>
+          <w:p>
+            <w:pPr>
+              <w:pStyle w:val="Tabletext"/>
+            </w:pPr>
+            <w:r>
+              <w:t>Huy Nguyen</w:t>
+            </w:r>
+          </w:p>
+        </w:tc>
+        <w:tc>
+          <w:tcPr>
+            <w:tcW w:w="3686" w:type="dxa"/>
+          </w:tcPr>
+          <w:p>
+            <w:pPr>
+              <w:pStyle w:val="Tabletext"/>
+              <w:rPr>
+                <w:noProof/>
+              </w:rPr>
+            </w:pPr>
+            <w:r>
+              <w:rPr>
+                <w:noProof/>
+              </w:rPr>
+              <w:t>Control the progress</w:t>
+            </w:r>
+            <w:r>
+              <w:rPr>
+                <w:noProof/>
+              </w:rPr>
+              <w:t>ion</w:t>
+            </w:r>
+            <w:r>
+              <w:rPr>
+                <w:noProof/>
+              </w:rPr>
+              <w:t xml:space="preserve"> and</w:t>
+            </w:r>
+            <w:r>
+              <w:rPr>
+                <w:noProof/>
+              </w:rPr>
+              <w:t xml:space="preserve"> the</w:t>
+            </w:r>
+            <w:r>
+              <w:rPr>
+                <w:noProof/>
+              </w:rPr>
+              <w:t xml:space="preserve"> </w:t>
+            </w:r>
+            <w:r>
+              <w:rPr>
+                <w:noProof/>
+              </w:rPr>
+              <w:t>quality</w:t>
+            </w:r>
+            <w:r>
+              <w:rPr>
+                <w:noProof/>
+              </w:rPr>
+              <w:t xml:space="preserve"> of the project</w:t>
+            </w:r>
+            <w:r>
+              <w:rPr>
+                <w:noProof/>
+              </w:rPr>
+              <w:t>.</w:t>
+            </w:r>
+          </w:p>
+        </w:tc>
+      </w:tr>
+      <w:tr>
+        <w:tc>
+          <w:tcPr>
+            <w:tcW w:w="843" w:type="dxa"/>
+          </w:tcPr>
+          <w:p>
+            <w:pPr>
+              <w:pStyle w:val="Tabletext"/>
+              <w:jc w:val="center"/>
+            </w:pPr>
+            <w:r>
+              <w:t>2</w:t>
+            </w:r>
+          </w:p>
+        </w:tc>
+        <w:tc>
+          <w:tcPr>
+            <w:tcW w:w="3260" w:type="dxa"/>
+          </w:tcPr>
+          <w:p>
+            <w:pPr>
+              <w:pStyle w:val="Tabletext"/>
+            </w:pPr>
+            <w:r>
+              <w:t>Business analyst</w:t>
+            </w:r>
+          </w:p>
+        </w:tc>
+        <w:tc>
+          <w:tcPr>
+            <w:tcW w:w="2693" w:type="dxa"/>
+          </w:tcPr>
+          <w:p>
+            <w:pPr>
+              <w:pStyle w:val="Tabletext"/>
+            </w:pPr>
+            <w:r>
+              <w:t>Huy Nguyen</w:t>
+            </w:r>
+          </w:p>
+        </w:tc>
+        <w:tc>
+          <w:tcPr>
+            <w:tcW w:w="3686" w:type="dxa"/>
+          </w:tcPr>
+          <w:p>
+            <w:pPr>
+              <w:pStyle w:val="Tabletext"/>
+              <w:rPr>
+                <w:noProof/>
+              </w:rPr>
+            </w:pPr>
+            <w:r>
+              <w:rPr>
+                <w:noProof/>
+              </w:rPr>
+              <w:t>Analyze requirements and conntract with client.</w:t>
+            </w:r>
+          </w:p>
+        </w:tc>
+      </w:tr>
+      <w:tr>
+        <w:tc>
+          <w:tcPr>
+            <w:tcW w:w="843" w:type="dxa"/>
+          </w:tcPr>
+          <w:p>
+            <w:pPr>
+              <w:pStyle w:val="Tabletext"/>
+              <w:jc w:val="center"/>
+            </w:pPr>
+            <w:r>
+              <w:t>3</w:t>
+            </w:r>
+          </w:p>
+        </w:tc>
+        <w:tc>
+          <w:tcPr>
+            <w:tcW w:w="3260" w:type="dxa"/>
+          </w:tcPr>
+          <w:p>
+            <w:pPr>
+              <w:pStyle w:val="Tabletext"/>
+            </w:pPr>
+            <w:r>
+              <w:t>Developer</w:t>
+            </w:r>
+          </w:p>
+        </w:tc>
+        <w:tc>
+          <w:tcPr>
+            <w:tcW w:w="2693" w:type="dxa"/>
+          </w:tcPr>
+          <w:p>
+            <w:pPr>
+              <w:pStyle w:val="Tabletext"/>
+            </w:pPr>
+            <w:r>
+              <w:t>Vinh Le, Bao Nguyen</w:t>
+            </w:r>
+          </w:p>
+        </w:tc>
+        <w:tc>
+          <w:tcPr>
+            <w:tcW w:w="3686" w:type="dxa"/>
+          </w:tcPr>
+          <w:p>
+            <w:pPr>
+              <w:pStyle w:val="Tabletext"/>
+              <w:rPr>
+                <w:noProof/>
+              </w:rPr>
+            </w:pPr>
+            <w:r>
+              <w:rPr>
+                <w:noProof/>
+              </w:rPr>
+              <w:t>Design and develop the system.</w:t>
+            </w:r>
+          </w:p>
+        </w:tc>
+      </w:tr>
+      <w:tr>
+        <w:tc>
+          <w:tcPr>
+            <w:tcW w:w="843" w:type="dxa"/>
+          </w:tcPr>
+          <w:p>
+            <w:pPr>
+              <w:pStyle w:val="Tabletext"/>
+              <w:jc w:val="center"/>
+            </w:pPr>
+            <w:r>
+              <w:t>4</w:t>
+            </w:r>
+          </w:p>
+        </w:tc>
+        <w:tc>
+          <w:tcPr>
+            <w:tcW w:w="3260" w:type="dxa"/>
+          </w:tcPr>
+          <w:p>
+            <w:pPr>
+              <w:pStyle w:val="Tabletext"/>
+            </w:pPr>
+            <w:r>
+              <w:t>Quality Controller</w:t>
+            </w:r>
+          </w:p>
+        </w:tc>
+        <w:tc>
+          <w:tcPr>
+            <w:tcW w:w="2693" w:type="dxa"/>
+          </w:tcPr>
+          <w:p>
+            <w:pPr>
+              <w:pStyle w:val="Tabletext"/>
+            </w:pPr>
+            <w:r>
+              <w:t>Bao Nguyen</w:t>
+            </w:r>
+          </w:p>
+        </w:tc>
+        <w:tc>
+          <w:tcPr>
+            <w:tcW w:w="3686" w:type="dxa"/>
+          </w:tcPr>
+          <w:p>
+            <w:pPr>
+              <w:pStyle w:val="Tabletext"/>
+              <w:rPr>
+                <w:noProof/>
+              </w:rPr>
+            </w:pPr>
+            <w:r>
+              <w:rPr>
+                <w:noProof/>
+              </w:rPr>
+              <w:t>Control the quality of the system.</w:t>
+            </w:r>
+          </w:p>
+        </w:tc>
+      </w:tr>
+    </w:tbl>
+    <w:p>
+      <w:pPr>
+        <w:pStyle w:val="BodyText"/>
+      </w:pPr>
+    </w:p>
+    <w:p>
+      <w:pPr>
         <w:pStyle w:val="Heading1"/>
       </w:pPr>
       <w:bookmarkStart w:id="34" w:name="_Toc447095891"/>
@@ -5017,6 +6584,344 @@
       </w:pPr>
       <w:r>
         <w:t>[Provide the estimated cost and schedule for the project, as well as the basis for those estimates, and the points and circumstances in the project when re-estimation will occur.]</w:t>
+      </w:r>
+    </w:p>
+    <w:p>
+      <w:pPr>
+        <w:pStyle w:val="BodyText"/>
+      </w:pPr>
+      <w:r>
+        <w:t>We use Use-cases Point method to analysis and estimate the project</w:t>
+      </w:r>
+      <w:r>
+        <w:t xml:space="preserve"> with parameters:</w:t>
+      </w:r>
+    </w:p>
+    <w:p>
+      <w:pPr>
+        <w:pStyle w:val="BodyText"/>
+        <w:numPr>
+          <w:ilvl w:val="0"/>
+          <w:numId w:val="35"/>
+        </w:numPr>
+      </w:pPr>
+      <w:r>
+        <w:t>Unadjusted Use Cases Weight (UUCW).</w:t>
+      </w:r>
+    </w:p>
+    <w:p>
+      <w:pPr>
+        <w:pStyle w:val="BodyText"/>
+        <w:numPr>
+          <w:ilvl w:val="0"/>
+          <w:numId w:val="35"/>
+        </w:numPr>
+      </w:pPr>
+      <w:r>
+        <w:t>Unadjusted Actor Weight (UAW).</w:t>
+      </w:r>
+    </w:p>
+    <w:p>
+      <w:pPr>
+        <w:pStyle w:val="BodyText"/>
+        <w:numPr>
+          <w:ilvl w:val="0"/>
+          <w:numId w:val="35"/>
+        </w:numPr>
+      </w:pPr>
+      <w:r>
+        <w:t>Technical Complexity Factor (TCF).</w:t>
+      </w:r>
+    </w:p>
+    <w:p>
+      <w:pPr>
+        <w:pStyle w:val="BodyText"/>
+        <w:numPr>
+          <w:ilvl w:val="0"/>
+          <w:numId w:val="35"/>
+        </w:numPr>
+      </w:pPr>
+      <w:r>
+        <w:t>Environmental Complexity Factor (ECF).</w:t>
+      </w:r>
+    </w:p>
+    <w:p>
+      <w:pPr>
+        <w:pStyle w:val="BodyText"/>
+        <w:numPr>
+          <w:ilvl w:val="0"/>
+          <w:numId w:val="36"/>
+        </w:numPr>
+      </w:pPr>
+      <w:r>
+        <w:t xml:space="preserve">The formula of Use Cases Analysis is: </w:t>
+      </w:r>
+    </w:p>
+    <w:p>
+      <w:pPr>
+        <w:pStyle w:val="BodyText"/>
+      </w:pPr>
+      <m:oMathPara>
+        <m:oMath>
+          <m:r>
+            <m:rPr>
+              <m:sty m:val="bi"/>
+            </m:rPr>
+            <w:rPr>
+              <w:rFonts w:ascii="Cambria Math" w:hAnsi="Cambria Math"/>
+            </w:rPr>
+            <m:t>UCP=</m:t>
+          </m:r>
+          <m:d>
+            <m:dPr>
+              <m:ctrlPr>
+                <w:rPr>
+                  <w:rFonts w:ascii="Cambria Math" w:hAnsi="Cambria Math"/>
+                  <w:b/>
+                  <w:bCs/>
+                  <w:i/>
+                </w:rPr>
+              </m:ctrlPr>
+            </m:dPr>
+            <m:e>
+              <m:r>
+                <m:rPr>
+                  <m:sty m:val="bi"/>
+                </m:rPr>
+                <w:rPr>
+                  <w:rFonts w:ascii="Cambria Math" w:hAnsi="Cambria Math"/>
+                </w:rPr>
+                <m:t>UUCW+UAW</m:t>
+              </m:r>
+            </m:e>
+          </m:d>
+          <m:r>
+            <m:rPr>
+              <m:sty m:val="bi"/>
+            </m:rPr>
+            <w:rPr>
+              <w:rFonts w:ascii="Cambria Math" w:hAnsi="Cambria Math"/>
+            </w:rPr>
+            <m:t>*TCF*ECF</m:t>
+          </m:r>
+        </m:oMath>
+      </m:oMathPara>
+    </w:p>
+    <w:p>
+      <w:pPr>
+        <w:pStyle w:val="BodyText"/>
+        <w:numPr>
+          <w:ilvl w:val="0"/>
+          <w:numId w:val="36"/>
+        </w:numPr>
+      </w:pPr>
+      <w:r>
+        <w:rPr>
+          <w:b/>
+          <w:bCs/>
+        </w:rPr>
+        <w:t xml:space="preserve">UPC </w:t>
+      </w:r>
+      <w:r>
+        <w:t>is presenting the Cost (Hours) for estimated schedule of the project. So that the total value of the project will be presented by this formula:</w:t>
+      </w:r>
+    </w:p>
+    <w:p>
+      <w:pPr>
+        <w:pStyle w:val="BodyText"/>
+        <w:ind w:left="360"/>
+        <w:rPr>
+          <w:b/>
+          <w:bCs/>
+        </w:rPr>
+      </w:pPr>
+      <m:oMathPara>
+        <m:oMath>
+          <m:r>
+            <m:rPr>
+              <m:sty m:val="bi"/>
+            </m:rPr>
+            <w:rPr>
+              <w:rFonts w:ascii="Cambria Math" w:hAnsi="Cambria Math"/>
+            </w:rPr>
+            <m:t>Pricin</m:t>
+          </m:r>
+          <m:sSub>
+            <m:sSubPr>
+              <m:ctrlPr>
+                <w:rPr>
+                  <w:rFonts w:ascii="Cambria Math" w:hAnsi="Cambria Math"/>
+                  <w:b/>
+                  <w:bCs/>
+                  <w:i/>
+                </w:rPr>
+              </m:ctrlPr>
+            </m:sSubPr>
+            <m:e>
+              <m:r>
+                <m:rPr>
+                  <m:sty m:val="bi"/>
+                </m:rPr>
+                <w:rPr>
+                  <w:rFonts w:ascii="Cambria Math" w:hAnsi="Cambria Math"/>
+                </w:rPr>
+                <m:t>g</m:t>
+              </m:r>
+            </m:e>
+            <m:sub>
+              <m:r>
+                <m:rPr>
+                  <m:sty m:val="bi"/>
+                </m:rPr>
+                <w:rPr>
+                  <w:rFonts w:ascii="Cambria Math" w:hAnsi="Cambria Math"/>
+                </w:rPr>
+                <m:t>project</m:t>
+              </m:r>
+            </m:sub>
+          </m:sSub>
+          <m:r>
+            <m:rPr>
+              <m:sty m:val="bi"/>
+            </m:rPr>
+            <w:rPr>
+              <w:rFonts w:ascii="Cambria Math" w:hAnsi="Cambria Math"/>
+            </w:rPr>
+            <m:t>=UCP*valu</m:t>
+          </m:r>
+          <m:sSub>
+            <m:sSubPr>
+              <m:ctrlPr>
+                <w:rPr>
+                  <w:rFonts w:ascii="Cambria Math" w:hAnsi="Cambria Math"/>
+                  <w:b/>
+                  <w:bCs/>
+                  <w:i/>
+                </w:rPr>
+              </m:ctrlPr>
+            </m:sSubPr>
+            <m:e>
+              <m:r>
+                <m:rPr>
+                  <m:sty m:val="bi"/>
+                </m:rPr>
+                <w:rPr>
+                  <w:rFonts w:ascii="Cambria Math" w:hAnsi="Cambria Math"/>
+                </w:rPr>
+                <m:t>e</m:t>
+              </m:r>
+            </m:e>
+            <m:sub>
+              <m:r>
+                <m:rPr>
+                  <m:sty m:val="bi"/>
+                </m:rPr>
+                <w:rPr>
+                  <w:rFonts w:ascii="Cambria Math" w:hAnsi="Cambria Math"/>
+                </w:rPr>
+                <m:t>manhour</m:t>
+              </m:r>
+            </m:sub>
+          </m:sSub>
+        </m:oMath>
+      </m:oMathPara>
+    </w:p>
+    <w:p>
+      <w:pPr>
+        <w:pStyle w:val="BodyText"/>
+        <w:ind w:left="360"/>
+      </w:pPr>
+      <w:r>
+        <w:tab/>
+        <w:t>With</w:t>
+      </w:r>
+      <w:r>
+        <w:rPr>
+          <w:b/>
+          <w:bCs/>
+        </w:rPr>
+        <w:t xml:space="preserve"> </w:t>
+      </w:r>
+      <w:r>
+        <w:t>manhour value:</w:t>
+      </w:r>
+    </w:p>
+    <w:p>
+      <w:pPr>
+        <w:pStyle w:val="BodyText"/>
+        <w:ind w:left="360"/>
+      </w:pPr>
+      <m:oMathPara>
+        <m:oMath>
+          <m:r>
+            <m:rPr>
+              <m:sty m:val="bi"/>
+            </m:rPr>
+            <w:rPr>
+              <w:rFonts w:ascii="Cambria Math" w:hAnsi="Cambria Math"/>
+            </w:rPr>
+            <m:t>Cos</m:t>
+          </m:r>
+          <m:sSub>
+            <m:sSubPr>
+              <m:ctrlPr>
+                <w:rPr>
+                  <w:rFonts w:ascii="Cambria Math" w:hAnsi="Cambria Math"/>
+                  <w:b/>
+                  <w:bCs/>
+                  <w:i/>
+                </w:rPr>
+              </m:ctrlPr>
+            </m:sSubPr>
+            <m:e>
+              <m:r>
+                <m:rPr>
+                  <m:sty m:val="bi"/>
+                </m:rPr>
+                <w:rPr>
+                  <w:rFonts w:ascii="Cambria Math" w:hAnsi="Cambria Math"/>
+                </w:rPr>
+                <m:t>t</m:t>
+              </m:r>
+            </m:e>
+            <m:sub>
+              <m:r>
+                <m:rPr>
+                  <m:sty m:val="bi"/>
+                </m:rPr>
+                <w:rPr>
+                  <w:rFonts w:ascii="Cambria Math" w:hAnsi="Cambria Math"/>
+                </w:rPr>
+                <m:t>manhour</m:t>
+              </m:r>
+            </m:sub>
+          </m:sSub>
+          <m:r>
+            <m:rPr>
+              <m:sty m:val="bi"/>
+            </m:rPr>
+            <w:rPr>
+              <w:rFonts w:ascii="Cambria Math" w:hAnsi="Cambria Math"/>
+            </w:rPr>
+            <m:t>=200000 usd</m:t>
+          </m:r>
+        </m:oMath>
+      </m:oMathPara>
+    </w:p>
+    <w:p>
+      <w:pPr>
+        <w:pStyle w:val="BodyText"/>
+      </w:pPr>
+    </w:p>
+    <w:p>
+      <w:pPr>
+        <w:pStyle w:val="BodyText"/>
+      </w:pPr>
+      <w:r>
+        <w:t>When the business requirement</w:t>
+      </w:r>
+      <w:r>
+        <w:t xml:space="preserve"> got changed, all stakeholders will discuss and re-estimate project with changed use-cases.</w:t>
       </w:r>
     </w:p>
     <w:p>
@@ -5109,7 +7014,6 @@
         <w:pStyle w:val="InfoBlue"/>
       </w:pPr>
       <w:r>
-        <w:lastRenderedPageBreak/>
         <w:t>Define any important release points and demos.]</w:t>
       </w:r>
     </w:p>
@@ -5122,6 +7026,7 @@
       <w:bookmarkStart w:id="45" w:name="_Toc184666494"/>
       <w:bookmarkStart w:id="46" w:name="_Toc430447688"/>
       <w:r>
+        <w:lastRenderedPageBreak/>
         <w:t>Iteration Objectives</w:t>
       </w:r>
       <w:bookmarkEnd w:id="43"/>
@@ -5388,7 +7293,6 @@
       <w:bookmarkStart w:id="70" w:name="_Toc447095913"/>
       <w:bookmarkStart w:id="71" w:name="_Toc184666505"/>
       <w:r>
-        <w:lastRenderedPageBreak/>
         <w:t>Reporting Plan</w:t>
       </w:r>
       <w:bookmarkEnd w:id="70"/>
@@ -5409,6 +7313,7 @@
       <w:bookmarkStart w:id="72" w:name="_Toc447095914"/>
       <w:bookmarkStart w:id="73" w:name="_Toc184666506"/>
       <w:r>
+        <w:lastRenderedPageBreak/>
         <w:t>Measurement Plan</w:t>
       </w:r>
       <w:bookmarkEnd w:id="72"/>
@@ -5752,7 +7657,6 @@
       <w:bookmarkStart w:id="94" w:name="_Toc447095925"/>
       <w:bookmarkStart w:id="95" w:name="_Toc184666517"/>
       <w:r>
-        <w:lastRenderedPageBreak/>
         <w:t>Documentation Plan</w:t>
       </w:r>
       <w:bookmarkEnd w:id="94"/>
@@ -5773,6 +7677,7 @@
       <w:bookmarkStart w:id="96" w:name="_Toc447095926"/>
       <w:bookmarkStart w:id="97" w:name="_Toc184666518"/>
       <w:r>
+        <w:lastRenderedPageBreak/>
         <w:t>Quality Assurance Plan</w:t>
       </w:r>
       <w:bookmarkEnd w:id="96"/>
@@ -7034,6 +8939,119 @@
     </w:lvl>
   </w:abstractNum>
   <w:abstractNum w:abstractNumId="23" w15:restartNumberingAfterBreak="0">
+    <w:nsid w:val="63476F97"/>
+    <w:multiLevelType w:val="hybridMultilevel"/>
+    <w:tmpl w:val="D3F639BA"/>
+    <w:lvl w:ilvl="0" w:tplc="85C2CF92">
+      <w:start w:val="5"/>
+      <w:numFmt w:val="bullet"/>
+      <w:lvlText w:val=""/>
+      <w:lvlJc w:val="left"/>
+      <w:pPr>
+        <w:ind w:left="720" w:hanging="360"/>
+      </w:pPr>
+      <w:rPr>
+        <w:rFonts w:ascii="Wingdings" w:eastAsia="Times New Roman" w:hAnsi="Wingdings" w:cs="Times New Roman" w:hint="default"/>
+      </w:rPr>
+    </w:lvl>
+    <w:lvl w:ilvl="1" w:tplc="04090003" w:tentative="1">
+      <w:start w:val="1"/>
+      <w:numFmt w:val="bullet"/>
+      <w:lvlText w:val="o"/>
+      <w:lvlJc w:val="left"/>
+      <w:pPr>
+        <w:ind w:left="1440" w:hanging="360"/>
+      </w:pPr>
+      <w:rPr>
+        <w:rFonts w:ascii="Courier New" w:hAnsi="Courier New" w:hint="default"/>
+      </w:rPr>
+    </w:lvl>
+    <w:lvl w:ilvl="2" w:tplc="04090005" w:tentative="1">
+      <w:start w:val="1"/>
+      <w:numFmt w:val="bullet"/>
+      <w:lvlText w:val=""/>
+      <w:lvlJc w:val="left"/>
+      <w:pPr>
+        <w:ind w:left="2160" w:hanging="360"/>
+      </w:pPr>
+      <w:rPr>
+        <w:rFonts w:ascii="Wingdings" w:hAnsi="Wingdings" w:hint="default"/>
+      </w:rPr>
+    </w:lvl>
+    <w:lvl w:ilvl="3" w:tplc="04090001" w:tentative="1">
+      <w:start w:val="1"/>
+      <w:numFmt w:val="bullet"/>
+      <w:lvlText w:val=""/>
+      <w:lvlJc w:val="left"/>
+      <w:pPr>
+        <w:ind w:left="2880" w:hanging="360"/>
+      </w:pPr>
+      <w:rPr>
+        <w:rFonts w:ascii="Symbol" w:hAnsi="Symbol" w:hint="default"/>
+      </w:rPr>
+    </w:lvl>
+    <w:lvl w:ilvl="4" w:tplc="04090003" w:tentative="1">
+      <w:start w:val="1"/>
+      <w:numFmt w:val="bullet"/>
+      <w:lvlText w:val="o"/>
+      <w:lvlJc w:val="left"/>
+      <w:pPr>
+        <w:ind w:left="3600" w:hanging="360"/>
+      </w:pPr>
+      <w:rPr>
+        <w:rFonts w:ascii="Courier New" w:hAnsi="Courier New" w:hint="default"/>
+      </w:rPr>
+    </w:lvl>
+    <w:lvl w:ilvl="5" w:tplc="04090005" w:tentative="1">
+      <w:start w:val="1"/>
+      <w:numFmt w:val="bullet"/>
+      <w:lvlText w:val=""/>
+      <w:lvlJc w:val="left"/>
+      <w:pPr>
+        <w:ind w:left="4320" w:hanging="360"/>
+      </w:pPr>
+      <w:rPr>
+        <w:rFonts w:ascii="Wingdings" w:hAnsi="Wingdings" w:hint="default"/>
+      </w:rPr>
+    </w:lvl>
+    <w:lvl w:ilvl="6" w:tplc="04090001" w:tentative="1">
+      <w:start w:val="1"/>
+      <w:numFmt w:val="bullet"/>
+      <w:lvlText w:val=""/>
+      <w:lvlJc w:val="left"/>
+      <w:pPr>
+        <w:ind w:left="5040" w:hanging="360"/>
+      </w:pPr>
+      <w:rPr>
+        <w:rFonts w:ascii="Symbol" w:hAnsi="Symbol" w:hint="default"/>
+      </w:rPr>
+    </w:lvl>
+    <w:lvl w:ilvl="7" w:tplc="04090003" w:tentative="1">
+      <w:start w:val="1"/>
+      <w:numFmt w:val="bullet"/>
+      <w:lvlText w:val="o"/>
+      <w:lvlJc w:val="left"/>
+      <w:pPr>
+        <w:ind w:left="5760" w:hanging="360"/>
+      </w:pPr>
+      <w:rPr>
+        <w:rFonts w:ascii="Courier New" w:hAnsi="Courier New" w:hint="default"/>
+      </w:rPr>
+    </w:lvl>
+    <w:lvl w:ilvl="8" w:tplc="04090005" w:tentative="1">
+      <w:start w:val="1"/>
+      <w:numFmt w:val="bullet"/>
+      <w:lvlText w:val=""/>
+      <w:lvlJc w:val="left"/>
+      <w:pPr>
+        <w:ind w:left="6480" w:hanging="360"/>
+      </w:pPr>
+      <w:rPr>
+        <w:rFonts w:ascii="Wingdings" w:hAnsi="Wingdings" w:hint="default"/>
+      </w:rPr>
+    </w:lvl>
+  </w:abstractNum>
+  <w:abstractNum w:abstractNumId="24" w15:restartNumberingAfterBreak="0">
     <w:nsid w:val="66E94244"/>
     <w:multiLevelType w:val="singleLevel"/>
     <w:tmpl w:val="04090001"/>
@@ -7053,7 +9071,7 @@
       </w:rPr>
     </w:lvl>
   </w:abstractNum>
-  <w:abstractNum w:abstractNumId="24" w15:restartNumberingAfterBreak="0">
+  <w:abstractNum w:abstractNumId="25" w15:restartNumberingAfterBreak="0">
     <w:nsid w:val="6D2F7D46"/>
     <w:multiLevelType w:val="singleLevel"/>
     <w:tmpl w:val="04090001"/>
@@ -7073,7 +9091,7 @@
       </w:rPr>
     </w:lvl>
   </w:abstractNum>
-  <w:abstractNum w:abstractNumId="25" w15:restartNumberingAfterBreak="0">
+  <w:abstractNum w:abstractNumId="26" w15:restartNumberingAfterBreak="0">
     <w:nsid w:val="6E132083"/>
     <w:multiLevelType w:val="multilevel"/>
     <w:tmpl w:val="079EBB2E"/>
@@ -7187,7 +9205,7 @@
       </w:pPr>
     </w:lvl>
   </w:abstractNum>
-  <w:abstractNum w:abstractNumId="26" w15:restartNumberingAfterBreak="0">
+  <w:abstractNum w:abstractNumId="27" w15:restartNumberingAfterBreak="0">
     <w:nsid w:val="6F6B2ED8"/>
     <w:multiLevelType w:val="multilevel"/>
     <w:tmpl w:val="CE1A35A2"/>
@@ -7300,7 +9318,7 @@
       </w:pPr>
     </w:lvl>
   </w:abstractNum>
-  <w:abstractNum w:abstractNumId="27" w15:restartNumberingAfterBreak="0">
+  <w:abstractNum w:abstractNumId="28" w15:restartNumberingAfterBreak="0">
     <w:nsid w:val="7147134A"/>
     <w:multiLevelType w:val="multilevel"/>
     <w:tmpl w:val="0409001F"/>
@@ -7413,7 +9431,7 @@
       </w:pPr>
     </w:lvl>
   </w:abstractNum>
-  <w:abstractNum w:abstractNumId="28" w15:restartNumberingAfterBreak="0">
+  <w:abstractNum w:abstractNumId="29" w15:restartNumberingAfterBreak="0">
     <w:nsid w:val="71F21F2A"/>
     <w:multiLevelType w:val="singleLevel"/>
     <w:tmpl w:val="04090001"/>
@@ -7433,7 +9451,119 @@
       </w:rPr>
     </w:lvl>
   </w:abstractNum>
-  <w:abstractNum w:abstractNumId="29" w15:restartNumberingAfterBreak="0">
+  <w:abstractNum w:abstractNumId="30" w15:restartNumberingAfterBreak="0">
+    <w:nsid w:val="721A0D7F"/>
+    <w:multiLevelType w:val="hybridMultilevel"/>
+    <w:tmpl w:val="B802DD3A"/>
+    <w:lvl w:ilvl="0" w:tplc="CD2E0546">
+      <w:numFmt w:val="bullet"/>
+      <w:lvlText w:val="-"/>
+      <w:lvlJc w:val="left"/>
+      <w:pPr>
+        <w:ind w:left="1080" w:hanging="360"/>
+      </w:pPr>
+      <w:rPr>
+        <w:rFonts w:ascii="Times New Roman" w:eastAsia="Times New Roman" w:hAnsi="Times New Roman" w:cs="Times New Roman" w:hint="default"/>
+      </w:rPr>
+    </w:lvl>
+    <w:lvl w:ilvl="1" w:tplc="04090003" w:tentative="1">
+      <w:start w:val="1"/>
+      <w:numFmt w:val="bullet"/>
+      <w:lvlText w:val="o"/>
+      <w:lvlJc w:val="left"/>
+      <w:pPr>
+        <w:ind w:left="1800" w:hanging="360"/>
+      </w:pPr>
+      <w:rPr>
+        <w:rFonts w:ascii="Courier New" w:hAnsi="Courier New" w:hint="default"/>
+      </w:rPr>
+    </w:lvl>
+    <w:lvl w:ilvl="2" w:tplc="04090005" w:tentative="1">
+      <w:start w:val="1"/>
+      <w:numFmt w:val="bullet"/>
+      <w:lvlText w:val=""/>
+      <w:lvlJc w:val="left"/>
+      <w:pPr>
+        <w:ind w:left="2520" w:hanging="360"/>
+      </w:pPr>
+      <w:rPr>
+        <w:rFonts w:ascii="Wingdings" w:hAnsi="Wingdings" w:hint="default"/>
+      </w:rPr>
+    </w:lvl>
+    <w:lvl w:ilvl="3" w:tplc="04090001" w:tentative="1">
+      <w:start w:val="1"/>
+      <w:numFmt w:val="bullet"/>
+      <w:lvlText w:val=""/>
+      <w:lvlJc w:val="left"/>
+      <w:pPr>
+        <w:ind w:left="3240" w:hanging="360"/>
+      </w:pPr>
+      <w:rPr>
+        <w:rFonts w:ascii="Symbol" w:hAnsi="Symbol" w:hint="default"/>
+      </w:rPr>
+    </w:lvl>
+    <w:lvl w:ilvl="4" w:tplc="04090003" w:tentative="1">
+      <w:start w:val="1"/>
+      <w:numFmt w:val="bullet"/>
+      <w:lvlText w:val="o"/>
+      <w:lvlJc w:val="left"/>
+      <w:pPr>
+        <w:ind w:left="3960" w:hanging="360"/>
+      </w:pPr>
+      <w:rPr>
+        <w:rFonts w:ascii="Courier New" w:hAnsi="Courier New" w:hint="default"/>
+      </w:rPr>
+    </w:lvl>
+    <w:lvl w:ilvl="5" w:tplc="04090005" w:tentative="1">
+      <w:start w:val="1"/>
+      <w:numFmt w:val="bullet"/>
+      <w:lvlText w:val=""/>
+      <w:lvlJc w:val="left"/>
+      <w:pPr>
+        <w:ind w:left="4680" w:hanging="360"/>
+      </w:pPr>
+      <w:rPr>
+        <w:rFonts w:ascii="Wingdings" w:hAnsi="Wingdings" w:hint="default"/>
+      </w:rPr>
+    </w:lvl>
+    <w:lvl w:ilvl="6" w:tplc="04090001" w:tentative="1">
+      <w:start w:val="1"/>
+      <w:numFmt w:val="bullet"/>
+      <w:lvlText w:val=""/>
+      <w:lvlJc w:val="left"/>
+      <w:pPr>
+        <w:ind w:left="5400" w:hanging="360"/>
+      </w:pPr>
+      <w:rPr>
+        <w:rFonts w:ascii="Symbol" w:hAnsi="Symbol" w:hint="default"/>
+      </w:rPr>
+    </w:lvl>
+    <w:lvl w:ilvl="7" w:tplc="04090003" w:tentative="1">
+      <w:start w:val="1"/>
+      <w:numFmt w:val="bullet"/>
+      <w:lvlText w:val="o"/>
+      <w:lvlJc w:val="left"/>
+      <w:pPr>
+        <w:ind w:left="6120" w:hanging="360"/>
+      </w:pPr>
+      <w:rPr>
+        <w:rFonts w:ascii="Courier New" w:hAnsi="Courier New" w:hint="default"/>
+      </w:rPr>
+    </w:lvl>
+    <w:lvl w:ilvl="8" w:tplc="04090005" w:tentative="1">
+      <w:start w:val="1"/>
+      <w:numFmt w:val="bullet"/>
+      <w:lvlText w:val=""/>
+      <w:lvlJc w:val="left"/>
+      <w:pPr>
+        <w:ind w:left="6840" w:hanging="360"/>
+      </w:pPr>
+      <w:rPr>
+        <w:rFonts w:ascii="Wingdings" w:hAnsi="Wingdings" w:hint="default"/>
+      </w:rPr>
+    </w:lvl>
+  </w:abstractNum>
+  <w:abstractNum w:abstractNumId="31" w15:restartNumberingAfterBreak="0">
     <w:nsid w:val="743601FB"/>
     <w:multiLevelType w:val="singleLevel"/>
     <w:tmpl w:val="04090001"/>
@@ -7453,7 +9583,7 @@
       </w:rPr>
     </w:lvl>
   </w:abstractNum>
-  <w:abstractNum w:abstractNumId="30" w15:restartNumberingAfterBreak="0">
+  <w:abstractNum w:abstractNumId="32" w15:restartNumberingAfterBreak="0">
     <w:nsid w:val="756150CA"/>
     <w:multiLevelType w:val="singleLevel"/>
     <w:tmpl w:val="04090001"/>
@@ -7473,7 +9603,7 @@
       </w:rPr>
     </w:lvl>
   </w:abstractNum>
-  <w:abstractNum w:abstractNumId="31" w15:restartNumberingAfterBreak="0">
+  <w:abstractNum w:abstractNumId="33" w15:restartNumberingAfterBreak="0">
     <w:nsid w:val="7BE434D7"/>
     <w:multiLevelType w:val="singleLevel"/>
     <w:tmpl w:val="04090001"/>
@@ -7515,7 +9645,7 @@
     </w:lvlOverride>
   </w:num>
   <w:num w:numId="3" w16cid:durableId="658769277">
-    <w:abstractNumId w:val="27"/>
+    <w:abstractNumId w:val="28"/>
   </w:num>
   <w:num w:numId="4" w16cid:durableId="944772977">
     <w:abstractNumId w:val="4"/>
@@ -7527,7 +9657,7 @@
     <w:abstractNumId w:val="21"/>
   </w:num>
   <w:num w:numId="7" w16cid:durableId="619068993">
-    <w:abstractNumId w:val="26"/>
+    <w:abstractNumId w:val="27"/>
   </w:num>
   <w:num w:numId="8" w16cid:durableId="201214826">
     <w:abstractNumId w:val="1"/>
@@ -7547,7 +9677,7 @@
     </w:lvlOverride>
   </w:num>
   <w:num w:numId="9" w16cid:durableId="1530415842">
-    <w:abstractNumId w:val="23"/>
+    <w:abstractNumId w:val="24"/>
   </w:num>
   <w:num w:numId="10" w16cid:durableId="301472944">
     <w:abstractNumId w:val="22"/>
@@ -7559,7 +9689,7 @@
     <w:abstractNumId w:val="15"/>
   </w:num>
   <w:num w:numId="13" w16cid:durableId="504782406">
-    <w:abstractNumId w:val="31"/>
+    <w:abstractNumId w:val="33"/>
   </w:num>
   <w:num w:numId="14" w16cid:durableId="1940798560">
     <w:abstractNumId w:val="20"/>
@@ -7588,7 +9718,7 @@
     <w:abstractNumId w:val="2"/>
   </w:num>
   <w:num w:numId="18" w16cid:durableId="472020451">
-    <w:abstractNumId w:val="30"/>
+    <w:abstractNumId w:val="32"/>
   </w:num>
   <w:num w:numId="19" w16cid:durableId="1322001117">
     <w:abstractNumId w:val="5"/>
@@ -7600,7 +9730,7 @@
     <w:abstractNumId w:val="14"/>
   </w:num>
   <w:num w:numId="22" w16cid:durableId="645285573">
-    <w:abstractNumId w:val="29"/>
+    <w:abstractNumId w:val="31"/>
   </w:num>
   <w:num w:numId="23" w16cid:durableId="795678900">
     <w:abstractNumId w:val="13"/>
@@ -7609,7 +9739,7 @@
     <w:abstractNumId w:val="10"/>
   </w:num>
   <w:num w:numId="25" w16cid:durableId="1137843780">
-    <w:abstractNumId w:val="28"/>
+    <w:abstractNumId w:val="29"/>
   </w:num>
   <w:num w:numId="26" w16cid:durableId="1145900460">
     <w:abstractNumId w:val="18"/>
@@ -7624,7 +9754,7 @@
     <w:abstractNumId w:val="12"/>
   </w:num>
   <w:num w:numId="30" w16cid:durableId="2024817878">
-    <w:abstractNumId w:val="24"/>
+    <w:abstractNumId w:val="25"/>
   </w:num>
   <w:num w:numId="31" w16cid:durableId="128518721">
     <w:abstractNumId w:val="9"/>
@@ -7636,7 +9766,13 @@
     <w:abstractNumId w:val="6"/>
   </w:num>
   <w:num w:numId="34" w16cid:durableId="939995448">
-    <w:abstractNumId w:val="25"/>
+    <w:abstractNumId w:val="26"/>
+  </w:num>
+  <w:num w:numId="35" w16cid:durableId="1659112213">
+    <w:abstractNumId w:val="30"/>
+  </w:num>
+  <w:num w:numId="36" w16cid:durableId="1585603014">
+    <w:abstractNumId w:val="23"/>
   </w:num>
 </w:numbering>
 </file>
@@ -8608,6 +10744,16 @@
       <w:u w:val="single"/>
     </w:rPr>
   </w:style>
+  <w:style w:type="character" w:styleId="PlaceholderText">
+    <w:name w:val="Placeholder Text"/>
+    <w:basedOn w:val="DefaultParagraphFont"/>
+    <w:uiPriority w:val="99"/>
+    <w:semiHidden/>
+    <w:rsid w:val="001324E8"/>
+    <w:rPr>
+      <w:color w:val="666666"/>
+    </w:rPr>
+  </w:style>
 </w:styles>
 </file>
 

</xml_diff>